<commit_message>
doc(jdt Mael): ajout du journal de travail de Mael
</commit_message>
<xml_diff>
--- a/doc/E-P_Web295-GCR001-Cdc.docx
+++ b/doc/E-P_Web295-GCR001-Cdc.docx
@@ -423,7 +423,7 @@
               <w:rPr>
                 <w:rFonts w:ascii="Century Gothic" w:hAnsi="Century Gothic"/>
               </w:rPr>
-              <w:t>?</w:t>
+              <w:t>5</w:t>
             </w:r>
             <w:r>
               <w:rPr>
@@ -441,7 +441,13 @@
               <w:rPr>
                 <w:rFonts w:ascii="Century Gothic" w:hAnsi="Century Gothic"/>
               </w:rPr>
-              <w:t> ?</w:t>
+              <w:t> </w:t>
+            </w:r>
+            <w:r>
+              <w:rPr>
+                <w:rFonts w:ascii="Century Gothic" w:hAnsi="Century Gothic"/>
+              </w:rPr>
+              <w:t>5</w:t>
             </w:r>
             <w:r>
               <w:rPr>
@@ -5020,7 +5026,7 @@
         </mc:Choice>
         <mc:Fallback>
           <w:pict>
-            <v:line w14:anchorId="55E2AB8C" id="Line 2" o:spid="_x0000_s1026" style="position:absolute;z-index:251658240;visibility:visible;mso-wrap-style:square;mso-width-percent:0;mso-height-percent:0;mso-wrap-distance-left:9pt;mso-wrap-distance-top:0;mso-wrap-distance-right:9pt;mso-wrap-distance-bottom:0;mso-position-horizontal:absolute;mso-position-horizontal-relative:text;mso-position-vertical:absolute;mso-position-vertical-relative:text;mso-width-percent:0;mso-height-percent:0;mso-width-relative:page;mso-height-relative:page" from="-.5pt,-.1pt" to="496.35pt,-.1pt" o:gfxdata="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"/>
+            <v:line w14:anchorId="79733FAC" id="Line 2" o:spid="_x0000_s1026" style="position:absolute;z-index:251658240;visibility:visible;mso-wrap-style:square;mso-width-percent:0;mso-height-percent:0;mso-wrap-distance-left:9pt;mso-wrap-distance-top:0;mso-wrap-distance-right:9pt;mso-wrap-distance-bottom:0;mso-position-horizontal:absolute;mso-position-horizontal-relative:text;mso-position-vertical:absolute;mso-position-vertical-relative:text;mso-width-percent:0;mso-height-percent:0;mso-width-relative:page;mso-height-relative:page" from="-.5pt,-.1pt" to="496.35pt,-.1pt" o:gfxdata="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"/>
           </w:pict>
         </mc:Fallback>
       </mc:AlternateContent>
@@ -5189,7 +5195,7 @@
         <w:snapToGrid w:val="0"/>
         <w:sz w:val="12"/>
       </w:rPr>
-      <w:t>19/09/2025</w:t>
+      <w:t>26/09/2025</w:t>
     </w:r>
     <w:r>
       <w:rPr>
@@ -5238,7 +5244,7 @@
         <w:snapToGrid w:val="0"/>
         <w:sz w:val="12"/>
       </w:rPr>
-      <w:t>14:34</w:t>
+      <w:t>10:06</w:t>
     </w:r>
     <w:r>
       <w:rPr>
@@ -8018,6 +8024,17 @@
 </file>
 
 <file path=customXml/item1.xml><?xml version="1.0" encoding="utf-8"?>
+<p:properties xmlns:p="http://schemas.microsoft.com/office/2006/metadata/properties" xmlns:xsi="http://www.w3.org/2001/XMLSchema-instance" xmlns:pc="http://schemas.microsoft.com/office/infopath/2007/PartnerControls">
+  <documentManagement>
+    <lcf76f155ced4ddcb4097134ff3c332f xmlns="b5cf4370-ac38-4b9e-9836-ef6f5df64f24">
+      <Terms xmlns="http://schemas.microsoft.com/office/infopath/2007/PartnerControls"/>
+    </lcf76f155ced4ddcb4097134ff3c332f>
+    <TaxCatchAll xmlns="eefa3612-053e-497a-ae76-8a76877f5e22" xsi:nil="true"/>
+  </documentManagement>
+</p:properties>
+</file>
+
+<file path=customXml/item2.xml><?xml version="1.0" encoding="utf-8"?>
 <ct:contentTypeSchema xmlns:ct="http://schemas.microsoft.com/office/2006/metadata/contentType" xmlns:ma="http://schemas.microsoft.com/office/2006/metadata/properties/metaAttributes" ct:_="" ma:_="" ma:contentTypeName="Document" ma:contentTypeID="0x01010080C9F2488912074FB587B9AD9ADAE5BB" ma:contentTypeVersion="13" ma:contentTypeDescription="Crée un document." ma:contentTypeScope="" ma:versionID="98cb6024266d177b928872b226e6993e">
   <xsd:schema xmlns:xsd="http://www.w3.org/2001/XMLSchema" xmlns:xs="http://www.w3.org/2001/XMLSchema" xmlns:p="http://schemas.microsoft.com/office/2006/metadata/properties" xmlns:ns2="b5cf4370-ac38-4b9e-9836-ef6f5df64f24" xmlns:ns3="eefa3612-053e-497a-ae76-8a76877f5e22" targetNamespace="http://schemas.microsoft.com/office/2006/metadata/properties" ma:root="true" ma:fieldsID="005441ce51d7a2dcada4efd17c7a03e9" ns2:_="" ns3:_="">
     <xsd:import namespace="b5cf4370-ac38-4b9e-9836-ef6f5df64f24"/>
@@ -8224,22 +8241,7 @@
 </ct:contentTypeSchema>
 </file>
 
-<file path=customXml/item2.xml><?xml version="1.0" encoding="utf-8"?>
-<p:properties xmlns:p="http://schemas.microsoft.com/office/2006/metadata/properties" xmlns:xsi="http://www.w3.org/2001/XMLSchema-instance" xmlns:pc="http://schemas.microsoft.com/office/infopath/2007/PartnerControls">
-  <documentManagement>
-    <lcf76f155ced4ddcb4097134ff3c332f xmlns="b5cf4370-ac38-4b9e-9836-ef6f5df64f24">
-      <Terms xmlns="http://schemas.microsoft.com/office/infopath/2007/PartnerControls"/>
-    </lcf76f155ced4ddcb4097134ff3c332f>
-    <TaxCatchAll xmlns="eefa3612-053e-497a-ae76-8a76877f5e22" xsi:nil="true"/>
-  </documentManagement>
-</p:properties>
-</file>
-
 <file path=customXml/item3.xml><?xml version="1.0" encoding="utf-8"?>
-<b:Sources xmlns:b="http://schemas.openxmlformats.org/officeDocument/2006/bibliography" xmlns="http://schemas.openxmlformats.org/officeDocument/2006/bibliography" SelectedStyle="\APASixthEditionOfficeOnline.xsl" StyleName="APA" Version="6"/>
-</file>
-
-<file path=customXml/item4.xml><?xml version="1.0" encoding="utf-8"?>
 <?mso-contentType ?>
 <FormTemplates xmlns="http://schemas.microsoft.com/sharepoint/v3/contenttype/forms">
   <Display>DocumentLibraryForm</Display>
@@ -8248,7 +8250,22 @@
 </FormTemplates>
 </file>
 
+<file path=customXml/item4.xml><?xml version="1.0" encoding="utf-8"?>
+<b:Sources xmlns:b="http://schemas.openxmlformats.org/officeDocument/2006/bibliography" xmlns="http://schemas.openxmlformats.org/officeDocument/2006/bibliography" SelectedStyle="\APASixthEditionOfficeOnline.xsl" StyleName="APA" Version="6"/>
+</file>
+
 <file path=customXml/itemProps1.xml><?xml version="1.0" encoding="utf-8"?>
+<ds:datastoreItem xmlns:ds="http://schemas.openxmlformats.org/officeDocument/2006/customXml" ds:itemID="{47B56960-58EC-4B3A-AECA-5933CC652B48}">
+  <ds:schemaRefs>
+    <ds:schemaRef ds:uri="http://schemas.microsoft.com/office/2006/metadata/properties"/>
+    <ds:schemaRef ds:uri="http://schemas.microsoft.com/office/infopath/2007/PartnerControls"/>
+    <ds:schemaRef ds:uri="b5cf4370-ac38-4b9e-9836-ef6f5df64f24"/>
+    <ds:schemaRef ds:uri="eefa3612-053e-497a-ae76-8a76877f5e22"/>
+  </ds:schemaRefs>
+</ds:datastoreItem>
+</file>
+
+<file path=customXml/itemProps2.xml><?xml version="1.0" encoding="utf-8"?>
 <ds:datastoreItem xmlns:ds="http://schemas.openxmlformats.org/officeDocument/2006/customXml" ds:itemID="{0DE0712D-47E8-4159-8C48-30FC9EBE52DB}">
   <ds:schemaRefs>
     <ds:schemaRef ds:uri="http://schemas.microsoft.com/office/2006/metadata/contentType"/>
@@ -8267,29 +8284,18 @@
 </ds:datastoreItem>
 </file>
 
-<file path=customXml/itemProps2.xml><?xml version="1.0" encoding="utf-8"?>
-<ds:datastoreItem xmlns:ds="http://schemas.openxmlformats.org/officeDocument/2006/customXml" ds:itemID="{47B56960-58EC-4B3A-AECA-5933CC652B48}">
+<file path=customXml/itemProps3.xml><?xml version="1.0" encoding="utf-8"?>
+<ds:datastoreItem xmlns:ds="http://schemas.openxmlformats.org/officeDocument/2006/customXml" ds:itemID="{7DD909B3-4171-43CD-A24E-AB982A33BBCE}">
   <ds:schemaRefs>
-    <ds:schemaRef ds:uri="http://schemas.microsoft.com/office/2006/metadata/properties"/>
-    <ds:schemaRef ds:uri="http://schemas.microsoft.com/office/infopath/2007/PartnerControls"/>
-    <ds:schemaRef ds:uri="b5cf4370-ac38-4b9e-9836-ef6f5df64f24"/>
-    <ds:schemaRef ds:uri="eefa3612-053e-497a-ae76-8a76877f5e22"/>
+    <ds:schemaRef ds:uri="http://schemas.microsoft.com/sharepoint/v3/contenttype/forms"/>
   </ds:schemaRefs>
 </ds:datastoreItem>
 </file>
 
-<file path=customXml/itemProps3.xml><?xml version="1.0" encoding="utf-8"?>
+<file path=customXml/itemProps4.xml><?xml version="1.0" encoding="utf-8"?>
 <ds:datastoreItem xmlns:ds="http://schemas.openxmlformats.org/officeDocument/2006/customXml" ds:itemID="{45CA52CA-52BE-4DD6-B140-79E900B4F156}">
   <ds:schemaRefs>
     <ds:schemaRef ds:uri="http://schemas.openxmlformats.org/officeDocument/2006/bibliography"/>
   </ds:schemaRefs>
 </ds:datastoreItem>
-</file>
-
-<file path=customXml/itemProps4.xml><?xml version="1.0" encoding="utf-8"?>
-<ds:datastoreItem xmlns:ds="http://schemas.openxmlformats.org/officeDocument/2006/customXml" ds:itemID="{7DD909B3-4171-43CD-A24E-AB982A33BBCE}">
-  <ds:schemaRefs>
-    <ds:schemaRef ds:uri="http://schemas.microsoft.com/sharepoint/v3/contenttype/forms"/>
-  </ds:schemaRefs>
-</ds:datastoreItem>
 </file>
</xml_diff>